<commit_message>
I'll continue after I finish my next test
</commit_message>
<xml_diff>
--- a/helpers/Mau-benh-an-nghien-cuu.docx
+++ b/helpers/Mau-benh-an-nghien-cuu.docx
@@ -705,16 +705,16 @@
         <w:tblLook w:val="04A0" w:firstRow="1" w:lastRow="0" w:firstColumn="1" w:lastColumn="0" w:noHBand="0" w:noVBand="1"/>
       </w:tblPr>
       <w:tblGrid>
-        <w:gridCol w:w="2430"/>
+        <w:gridCol w:w="2520"/>
         <w:gridCol w:w="1710"/>
-        <w:gridCol w:w="2155"/>
-        <w:gridCol w:w="1980"/>
+        <w:gridCol w:w="2160"/>
+        <w:gridCol w:w="1885"/>
         <w:gridCol w:w="1075"/>
       </w:tblGrid>
       <w:tr>
         <w:tc>
           <w:tcPr>
-            <w:tcW w:w="2430" w:type="dxa"/>
+            <w:tcW w:w="2520" w:type="dxa"/>
           </w:tcPr>
           <w:p>
             <w:pPr>
@@ -764,7 +764,7 @@
         </w:tc>
         <w:tc>
           <w:tcPr>
-            <w:tcW w:w="2155" w:type="dxa"/>
+            <w:tcW w:w="2160" w:type="dxa"/>
           </w:tcPr>
           <w:p>
             <w:pPr>
@@ -789,7 +789,7 @@
         </w:tc>
         <w:tc>
           <w:tcPr>
-            <w:tcW w:w="1980" w:type="dxa"/>
+            <w:tcW w:w="1885" w:type="dxa"/>
           </w:tcPr>
           <w:p>
             <w:pPr>
@@ -841,7 +841,7 @@
       <w:tr>
         <w:tc>
           <w:tcPr>
-            <w:tcW w:w="2430" w:type="dxa"/>
+            <w:tcW w:w="2520" w:type="dxa"/>
           </w:tcPr>
           <w:p>
             <w:pPr>
@@ -867,7 +867,21 @@
                 <w:rFonts w:ascii="Times New Roman" w:hAnsi="Times New Roman" w:cs="Times New Roman"/>
                 <w:lang w:val="en-US"/>
               </w:rPr>
-              <w:t>ng corticoid kéo dài  □</w:t>
+              <w:t xml:space="preserve">ng </w:t>
+            </w:r>
+            <w:r>
+              <w:rPr>
+                <w:rFonts w:ascii="Times New Roman" w:hAnsi="Times New Roman" w:cs="Times New Roman"/>
+                <w:lang w:val="en-US"/>
+              </w:rPr>
+              <w:t>C</w:t>
+            </w:r>
+            <w:r>
+              <w:rPr>
+                <w:rFonts w:ascii="Times New Roman" w:hAnsi="Times New Roman" w:cs="Times New Roman"/>
+                <w:lang w:val="en-US"/>
+              </w:rPr>
+              <w:t>orticoid kéo dài  □</w:t>
             </w:r>
           </w:p>
         </w:tc>
@@ -898,7 +912,7 @@
         </w:tc>
         <w:tc>
           <w:tcPr>
-            <w:tcW w:w="2155" w:type="dxa"/>
+            <w:tcW w:w="2160" w:type="dxa"/>
           </w:tcPr>
           <w:p>
             <w:pPr>
@@ -923,7 +937,7 @@
         </w:tc>
         <w:tc>
           <w:tcPr>
-            <w:tcW w:w="1980" w:type="dxa"/>
+            <w:tcW w:w="1885" w:type="dxa"/>
           </w:tcPr>
           <w:p>
             <w:pPr>
@@ -942,7 +956,35 @@
                 <w:rFonts w:ascii="Times New Roman" w:hAnsi="Times New Roman" w:cs="Times New Roman"/>
                 <w:lang w:val="en-US"/>
               </w:rPr>
-              <w:t>Nhiễm Covid19 □</w:t>
+              <w:t>C</w:t>
+            </w:r>
+            <w:r>
+              <w:rPr>
+                <w:rFonts w:ascii="Times New Roman" w:hAnsi="Times New Roman" w:cs="Times New Roman"/>
+                <w:lang w:val="en-US"/>
+              </w:rPr>
+              <w:t>OVID-</w:t>
+            </w:r>
+            <w:r>
+              <w:rPr>
+                <w:rFonts w:ascii="Times New Roman" w:hAnsi="Times New Roman" w:cs="Times New Roman"/>
+                <w:lang w:val="en-US"/>
+              </w:rPr>
+              <w:t>19</w:t>
+            </w:r>
+            <w:r>
+              <w:rPr>
+                <w:rFonts w:ascii="Times New Roman" w:hAnsi="Times New Roman" w:cs="Times New Roman"/>
+                <w:lang w:val="en-US"/>
+              </w:rPr>
+              <w:t xml:space="preserve"> </w:t>
+            </w:r>
+            <w:r>
+              <w:rPr>
+                <w:rFonts w:ascii="Times New Roman" w:hAnsi="Times New Roman" w:cs="Times New Roman"/>
+                <w:lang w:val="en-US"/>
+              </w:rPr>
+              <w:t>□</w:t>
             </w:r>
           </w:p>
         </w:tc>
@@ -1819,7 +1861,7 @@
           <w:rFonts w:ascii="Times New Roman" w:hAnsi="Times New Roman" w:cs="Times New Roman"/>
           <w:lang w:val="en-US"/>
         </w:rPr>
-        <w:t xml:space="preserve">     </w:t>
+        <w:t xml:space="preserve">    </w:t>
       </w:r>
       <w:r>
         <w:rPr>
@@ -1840,7 +1882,7 @@
           <w:rFonts w:ascii="Times New Roman" w:hAnsi="Times New Roman" w:cs="Times New Roman"/>
           <w:lang w:val="en-US"/>
         </w:rPr>
-        <w:t xml:space="preserve">     </w:t>
+        <w:t xml:space="preserve">    </w:t>
       </w:r>
       <w:r>
         <w:rPr>
@@ -1854,28 +1896,98 @@
           <w:rFonts w:ascii="Times New Roman" w:hAnsi="Times New Roman" w:cs="Times New Roman"/>
           <w:lang w:val="en-US"/>
         </w:rPr>
-        <w:t xml:space="preserve"> □</w:t>
-      </w:r>
-      <w:r>
-        <w:rPr>
-          <w:rFonts w:ascii="Times New Roman" w:hAnsi="Times New Roman" w:cs="Times New Roman"/>
-          <w:lang w:val="en-US"/>
-        </w:rPr>
-        <w:t xml:space="preserve">     </w:t>
-      </w:r>
-      <w:r>
-        <w:rPr>
-          <w:rFonts w:ascii="Times New Roman" w:hAnsi="Times New Roman" w:cs="Times New Roman"/>
-          <w:lang w:val="en-US"/>
-        </w:rPr>
-        <w:t>Ho kéo dài</w:t>
-      </w:r>
-      <w:r>
-        <w:rPr>
-          <w:rFonts w:ascii="Times New Roman" w:hAnsi="Times New Roman" w:cs="Times New Roman"/>
-          <w:lang w:val="en-US"/>
-        </w:rPr>
-        <w:t xml:space="preserve"> □</w:t>
+        <w:t xml:space="preserve"> </w:t>
+      </w:r>
+      <w:r>
+        <w:rPr>
+          <w:rFonts w:ascii="Times New Roman" w:hAnsi="Times New Roman" w:cs="Times New Roman"/>
+          <w:lang w:val="en-US"/>
+        </w:rPr>
+        <w:t>□</w:t>
+      </w:r>
+      <w:r>
+        <w:rPr>
+          <w:rFonts w:ascii="Times New Roman" w:hAnsi="Times New Roman" w:cs="Times New Roman"/>
+          <w:lang w:val="en-US"/>
+        </w:rPr>
+        <w:t xml:space="preserve">    </w:t>
+      </w:r>
+      <w:r>
+        <w:rPr>
+          <w:rFonts w:ascii="Times New Roman" w:hAnsi="Times New Roman" w:cs="Times New Roman"/>
+          <w:lang w:val="en-US"/>
+        </w:rPr>
+        <w:t xml:space="preserve">Ho ra máu </w:t>
+      </w:r>
+      <w:r>
+        <w:rPr>
+          <w:rFonts w:ascii="Times New Roman" w:hAnsi="Times New Roman" w:cs="Times New Roman"/>
+          <w:lang w:val="en-US"/>
+        </w:rPr>
+        <w:t xml:space="preserve">□ </w:t>
+      </w:r>
+      <w:r>
+        <w:rPr>
+          <w:rFonts w:ascii="Times New Roman" w:hAnsi="Times New Roman" w:cs="Times New Roman"/>
+          <w:lang w:val="en-US"/>
+        </w:rPr>
+        <w:t xml:space="preserve"> </w:t>
+      </w:r>
+      <w:r>
+        <w:rPr>
+          <w:rFonts w:ascii="Times New Roman" w:hAnsi="Times New Roman" w:cs="Times New Roman"/>
+          <w:lang w:val="en-US"/>
+        </w:rPr>
+        <w:t>(</w:t>
+      </w:r>
+      <w:r>
+        <w:rPr>
+          <w:rFonts w:ascii="Times New Roman" w:hAnsi="Times New Roman" w:cs="Times New Roman"/>
+          <w:lang w:val="en-US"/>
+        </w:rPr>
+        <w:t>Số lượng máu/24h</w:t>
+      </w:r>
+      <w:r>
+        <w:rPr>
+          <w:rFonts w:ascii="Times New Roman" w:hAnsi="Times New Roman" w:cs="Times New Roman"/>
+          <w:lang w:val="en-US"/>
+        </w:rPr>
+        <w:t>……</w:t>
+      </w:r>
+      <w:r>
+        <w:rPr>
+          <w:rFonts w:ascii="Times New Roman" w:hAnsi="Times New Roman" w:cs="Times New Roman"/>
+          <w:lang w:val="en-US"/>
+        </w:rPr>
+        <w:t>l</w:t>
+      </w:r>
+      <w:r>
+        <w:rPr>
+          <w:rFonts w:ascii="Times New Roman" w:hAnsi="Times New Roman" w:cs="Times New Roman"/>
+          <w:lang w:val="en-US"/>
+        </w:rPr>
+        <w:t xml:space="preserve">         </w:t>
+      </w:r>
+      <w:r>
+        <w:rPr>
+          <w:rFonts w:ascii="Times New Roman" w:hAnsi="Times New Roman" w:cs="Times New Roman"/>
+          <w:lang w:val="en-US"/>
+        </w:rPr>
+        <w:t>Thời gian</w:t>
+      </w:r>
+      <w:r>
+        <w:rPr>
+          <w:rFonts w:ascii="Times New Roman" w:hAnsi="Times New Roman" w:cs="Times New Roman"/>
+          <w:lang w:val="en-US"/>
+        </w:rPr>
+        <w:t>……</w:t>
+      </w:r>
+      <w:r>
+        <w:rPr>
+          <w:rFonts w:ascii="Times New Roman" w:hAnsi="Times New Roman" w:cs="Times New Roman"/>
+          <w:lang w:val="en-US"/>
+        </w:rPr>
+        <w:t>)</w:t>
       </w:r>
     </w:p>
     <w:p>
@@ -1891,77 +2003,49 @@
           <w:rFonts w:ascii="Times New Roman" w:hAnsi="Times New Roman" w:cs="Times New Roman"/>
           <w:lang w:val="en-US"/>
         </w:rPr>
-        <w:t xml:space="preserve">           </w:t>
-      </w:r>
-      <w:r>
-        <w:rPr>
-          <w:rFonts w:ascii="Times New Roman" w:hAnsi="Times New Roman" w:cs="Times New Roman"/>
-          <w:lang w:val="en-US"/>
-        </w:rPr>
-        <w:t xml:space="preserve">Ho ra máu </w:t>
-      </w:r>
-      <w:r>
-        <w:rPr>
-          <w:rFonts w:ascii="Times New Roman" w:hAnsi="Times New Roman" w:cs="Times New Roman"/>
-          <w:lang w:val="en-US"/>
-        </w:rPr>
-        <w:t xml:space="preserve">□ </w:t>
-      </w:r>
-      <w:r>
-        <w:rPr>
-          <w:rFonts w:ascii="Times New Roman" w:hAnsi="Times New Roman" w:cs="Times New Roman"/>
-          <w:lang w:val="en-US"/>
-        </w:rPr>
-        <w:t xml:space="preserve"> </w:t>
-      </w:r>
-      <w:r>
-        <w:rPr>
-          <w:rFonts w:ascii="Times New Roman" w:hAnsi="Times New Roman" w:cs="Times New Roman"/>
-          <w:lang w:val="en-US"/>
-        </w:rPr>
-        <w:t>(</w:t>
-      </w:r>
-      <w:r>
-        <w:rPr>
-          <w:rFonts w:ascii="Times New Roman" w:hAnsi="Times New Roman" w:cs="Times New Roman"/>
-          <w:lang w:val="en-US"/>
-        </w:rPr>
-        <w:t>Số lượng máu ho ra/24h</w:t>
-      </w:r>
-      <w:r>
-        <w:rPr>
-          <w:rFonts w:ascii="Times New Roman" w:hAnsi="Times New Roman" w:cs="Times New Roman"/>
-          <w:lang w:val="en-US"/>
-        </w:rPr>
-        <w:t>……</w:t>
-      </w:r>
-      <w:r>
-        <w:rPr>
-          <w:rFonts w:ascii="Times New Roman" w:hAnsi="Times New Roman" w:cs="Times New Roman"/>
-          <w:lang w:val="en-US"/>
-        </w:rPr>
-        <w:t xml:space="preserve">l          </w:t>
-      </w:r>
-      <w:r>
-        <w:rPr>
-          <w:rFonts w:ascii="Times New Roman" w:hAnsi="Times New Roman" w:cs="Times New Roman"/>
-          <w:lang w:val="en-US"/>
-        </w:rPr>
-        <w:t>Thời gian ho ra máu</w:t>
-      </w:r>
-      <w:r>
-        <w:rPr>
-          <w:rFonts w:ascii="Times New Roman" w:hAnsi="Times New Roman" w:cs="Times New Roman"/>
-          <w:lang w:val="en-US"/>
-        </w:rPr>
-        <w:t>……</w:t>
-      </w:r>
-      <w:r>
-        <w:rPr>
-          <w:rFonts w:ascii="Times New Roman" w:hAnsi="Times New Roman" w:cs="Times New Roman"/>
-          <w:lang w:val="en-US"/>
-        </w:rPr>
-        <w:t>)</w:t>
+        <w:t>b. Khó thở</w:t>
+      </w:r>
+      <w:r>
+        <w:rPr>
+          <w:rFonts w:ascii="Times New Roman" w:hAnsi="Times New Roman" w:cs="Times New Roman"/>
+          <w:lang w:val="en-US"/>
+        </w:rPr>
+        <w:t>:</w:t>
+      </w:r>
+      <w:r>
+        <w:rPr>
+          <w:rFonts w:ascii="Times New Roman" w:hAnsi="Times New Roman" w:cs="Times New Roman"/>
+          <w:lang w:val="en-US"/>
+        </w:rPr>
+        <w:t xml:space="preserve"> Có</w:t>
+      </w:r>
+      <w:r>
+        <w:rPr>
+          <w:rFonts w:ascii="Times New Roman" w:hAnsi="Times New Roman" w:cs="Times New Roman"/>
+          <w:lang w:val="en-US"/>
+        </w:rPr>
+        <w:t xml:space="preserve"> □</w:t>
+      </w:r>
+      <w:r>
+        <w:rPr>
+          <w:rFonts w:ascii="Times New Roman" w:hAnsi="Times New Roman" w:cs="Times New Roman"/>
+          <w:lang w:val="en-US"/>
+        </w:rPr>
+        <w:t xml:space="preserve">     </w:t>
+      </w:r>
+      <w:r>
+        <w:rPr>
+          <w:rFonts w:ascii="Times New Roman" w:hAnsi="Times New Roman" w:cs="Times New Roman"/>
+          <w:lang w:val="en-US"/>
+        </w:rPr>
+        <w:t>Không</w:t>
+      </w:r>
+      <w:r>
+        <w:rPr>
+          <w:rFonts w:ascii="Times New Roman" w:hAnsi="Times New Roman" w:cs="Times New Roman"/>
+          <w:lang w:val="en-US"/>
+        </w:rPr>
+        <w:t xml:space="preserve"> □</w:t>
       </w:r>
     </w:p>
     <w:p>
@@ -1978,64 +2062,6 @@
           <w:lang w:val="en-US"/>
         </w:rPr>
         <w:lastRenderedPageBreak/>
-        <w:t>b. Khó thở</w:t>
-      </w:r>
-      <w:r>
-        <w:rPr>
-          <w:rFonts w:ascii="Times New Roman" w:hAnsi="Times New Roman" w:cs="Times New Roman"/>
-          <w:lang w:val="en-US"/>
-        </w:rPr>
-        <w:t>:</w:t>
-      </w:r>
-      <w:r>
-        <w:rPr>
-          <w:rFonts w:ascii="Times New Roman" w:hAnsi="Times New Roman" w:cs="Times New Roman"/>
-          <w:lang w:val="en-US"/>
-        </w:rPr>
-        <w:t xml:space="preserve"> Có</w:t>
-      </w:r>
-      <w:r>
-        <w:rPr>
-          <w:rFonts w:ascii="Times New Roman" w:hAnsi="Times New Roman" w:cs="Times New Roman"/>
-          <w:lang w:val="en-US"/>
-        </w:rPr>
-        <w:t xml:space="preserve"> □</w:t>
-      </w:r>
-      <w:r>
-        <w:rPr>
-          <w:rFonts w:ascii="Times New Roman" w:hAnsi="Times New Roman" w:cs="Times New Roman"/>
-          <w:lang w:val="en-US"/>
-        </w:rPr>
-        <w:t xml:space="preserve">     </w:t>
-      </w:r>
-      <w:r>
-        <w:rPr>
-          <w:rFonts w:ascii="Times New Roman" w:hAnsi="Times New Roman" w:cs="Times New Roman"/>
-          <w:lang w:val="en-US"/>
-        </w:rPr>
-        <w:t>Không</w:t>
-      </w:r>
-      <w:r>
-        <w:rPr>
-          <w:rFonts w:ascii="Times New Roman" w:hAnsi="Times New Roman" w:cs="Times New Roman"/>
-          <w:lang w:val="en-US"/>
-        </w:rPr>
-        <w:t xml:space="preserve"> □</w:t>
-      </w:r>
-    </w:p>
-    <w:p>
-      <w:pPr>
-        <w:jc w:val="both"/>
-        <w:rPr>
-          <w:rFonts w:ascii="Times New Roman" w:hAnsi="Times New Roman" w:cs="Times New Roman"/>
-          <w:lang w:val="en-US"/>
-        </w:rPr>
-      </w:pPr>
-      <w:r>
-        <w:rPr>
-          <w:rFonts w:ascii="Times New Roman" w:hAnsi="Times New Roman" w:cs="Times New Roman"/>
-          <w:lang w:val="en-US"/>
-        </w:rPr>
         <w:t>c. Đau ngực</w:t>
       </w:r>
       <w:r>
@@ -2494,7 +2520,21 @@
           <w:rFonts w:ascii="Times New Roman" w:hAnsi="Times New Roman" w:cs="Times New Roman"/>
           <w:lang w:val="en-US"/>
         </w:rPr>
-        <w:t>1. Gen Xpert</w:t>
+        <w:t>1. Gen</w:t>
+      </w:r>
+      <w:r>
+        <w:rPr>
+          <w:rFonts w:ascii="Times New Roman" w:hAnsi="Times New Roman" w:cs="Times New Roman"/>
+          <w:lang w:val="en-US"/>
+        </w:rPr>
+        <w:t>e</w:t>
+      </w:r>
+      <w:r>
+        <w:rPr>
+          <w:rFonts w:ascii="Times New Roman" w:hAnsi="Times New Roman" w:cs="Times New Roman"/>
+          <w:lang w:val="en-US"/>
+        </w:rPr>
+        <w:t xml:space="preserve"> Xpert</w:t>
       </w:r>
       <w:r>
         <w:rPr>
@@ -3062,6 +3102,20 @@
           <w:lang w:val="en-US"/>
         </w:rPr>
         <w:t xml:space="preserve"> Xơ</w:t>
+      </w:r>
+      <w:r>
+        <w:rPr>
+          <w:rFonts w:ascii="Times New Roman" w:hAnsi="Times New Roman" w:cs="Times New Roman"/>
+          <w:lang w:val="en-US"/>
+        </w:rPr>
+        <w:t xml:space="preserve"> □</w:t>
+      </w:r>
+      <w:r>
+        <w:rPr>
+          <w:rFonts w:ascii="Times New Roman" w:hAnsi="Times New Roman" w:cs="Times New Roman"/>
+          <w:lang w:val="en-US"/>
+        </w:rPr>
+        <w:t xml:space="preserve">     Vô hóa</w:t>
       </w:r>
       <w:r>
         <w:rPr>

</xml_diff>

<commit_message>
HP TB data 2022 (#3)
</commit_message>
<xml_diff>
--- a/helpers/Mau-benh-an-nghien-cuu.docx
+++ b/helpers/Mau-benh-an-nghien-cuu.docx
@@ -1,6 +1,6 @@
 
 <file path=word/document.xml><?xml version="1.0" encoding="utf-8"?>
-<w:document xmlns:wpc="http://schemas.microsoft.com/office/word/2010/wordprocessingCanvas" xmlns:cx="http://schemas.microsoft.com/office/drawing/2014/chartex" xmlns:cx1="http://schemas.microsoft.com/office/drawing/2015/9/8/chartex" xmlns:cx2="http://schemas.microsoft.com/office/drawing/2015/10/21/chartex" xmlns:cx3="http://schemas.microsoft.com/office/drawing/2016/5/9/chartex" xmlns:cx4="http://schemas.microsoft.com/office/drawing/2016/5/10/chartex" xmlns:cx5="http://schemas.microsoft.com/office/drawing/2016/5/11/chartex" xmlns:cx6="http://schemas.microsoft.com/office/drawing/2016/5/12/chartex" xmlns:cx7="http://schemas.microsoft.com/office/drawing/2016/5/13/chartex" xmlns:cx8="http://schemas.microsoft.com/office/drawing/2016/5/14/chartex" xmlns:mc="http://schemas.openxmlformats.org/markup-compatibility/2006" xmlns:aink="http://schemas.microsoft.com/office/drawing/2016/ink" xmlns:am3d="http://schemas.microsoft.com/office/drawing/2017/model3d" xmlns:o="urn:schemas-microsoft-com:office:office" xmlns:oel="http://schemas.microsoft.com/office/2019/extlst" xmlns:r="http://schemas.openxmlformats.org/officeDocument/2006/relationships" xmlns:m="http://schemas.openxmlformats.org/officeDocument/2006/math" xmlns:v="urn:schemas-microsoft-com:vml" xmlns:wp14="http://schemas.microsoft.com/office/word/2010/wordprocessingDrawing" xmlns:wp="http://schemas.openxmlformats.org/drawingml/2006/wordprocessingDrawing" xmlns:w10="urn:schemas-microsoft-com:office:word" xmlns:w="http://schemas.openxmlformats.org/wordprocessingml/2006/main" xmlns:w14="http://schemas.microsoft.com/office/word/2010/wordml" xmlns:w15="http://schemas.microsoft.com/office/word/2012/wordml" xmlns:w16cex="http://schemas.microsoft.com/office/word/2018/wordml/cex" xmlns:w16cid="http://schemas.microsoft.com/office/word/2016/wordml/cid" xmlns:w16="http://schemas.microsoft.com/office/word/2018/wordml" xmlns:w16sdtdh="http://schemas.microsoft.com/office/word/2020/wordml/sdtdatahash" xmlns:w16se="http://schemas.microsoft.com/office/word/2015/wordml/symex" xmlns:wpg="http://schemas.microsoft.com/office/word/2010/wordprocessingGroup" xmlns:wpi="http://schemas.microsoft.com/office/word/2010/wordprocessingInk" xmlns:wne="http://schemas.microsoft.com/office/word/2006/wordml" xmlns:wps="http://schemas.microsoft.com/office/word/2010/wordprocessingShape" mc:Ignorable="w14 w15 w16se w16cid w16 w16cex w16sdtdh wp14">
+<w:document xmlns:wpc="http://schemas.microsoft.com/office/word/2010/wordprocessingCanvas" xmlns:cx="http://schemas.microsoft.com/office/drawing/2014/chartex" xmlns:cx1="http://schemas.microsoft.com/office/drawing/2015/9/8/chartex" xmlns:cx2="http://schemas.microsoft.com/office/drawing/2015/10/21/chartex" xmlns:cx3="http://schemas.microsoft.com/office/drawing/2016/5/9/chartex" xmlns:cx4="http://schemas.microsoft.com/office/drawing/2016/5/10/chartex" xmlns:cx5="http://schemas.microsoft.com/office/drawing/2016/5/11/chartex" xmlns:cx6="http://schemas.microsoft.com/office/drawing/2016/5/12/chartex" xmlns:cx7="http://schemas.microsoft.com/office/drawing/2016/5/13/chartex" xmlns:cx8="http://schemas.microsoft.com/office/drawing/2016/5/14/chartex" xmlns:mc="http://schemas.openxmlformats.org/markup-compatibility/2006" xmlns:aink="http://schemas.microsoft.com/office/drawing/2016/ink" xmlns:am3d="http://schemas.microsoft.com/office/drawing/2017/model3d" xmlns:o="urn:schemas-microsoft-com:office:office" xmlns:oel="http://schemas.microsoft.com/office/2019/extlst" xmlns:r="http://schemas.openxmlformats.org/officeDocument/2006/relationships" xmlns:m="http://schemas.openxmlformats.org/officeDocument/2006/math" xmlns:v="urn:schemas-microsoft-com:vml" xmlns:wp14="http://schemas.microsoft.com/office/word/2010/wordprocessingDrawing" xmlns:wp="http://schemas.openxmlformats.org/drawingml/2006/wordprocessingDrawing" xmlns:w10="urn:schemas-microsoft-com:office:word" xmlns:w="http://schemas.openxmlformats.org/wordprocessingml/2006/main" xmlns:w14="http://schemas.microsoft.com/office/word/2010/wordml" xmlns:w15="http://schemas.microsoft.com/office/word/2012/wordml" xmlns:w16cex="http://schemas.microsoft.com/office/word/2018/wordml/cex" xmlns:w16cid="http://schemas.microsoft.com/office/word/2016/wordml/cid" xmlns:w16="http://schemas.microsoft.com/office/word/2018/wordml" xmlns:w16du="http://schemas.microsoft.com/office/word/2023/wordml/word16du" xmlns:w16sdtdh="http://schemas.microsoft.com/office/word/2020/wordml/sdtdatahash" xmlns:w16se="http://schemas.microsoft.com/office/word/2015/wordml/symex" xmlns:wpg="http://schemas.microsoft.com/office/word/2010/wordprocessingGroup" xmlns:wpi="http://schemas.microsoft.com/office/word/2010/wordprocessingInk" xmlns:wne="http://schemas.microsoft.com/office/word/2006/wordml" xmlns:wps="http://schemas.microsoft.com/office/word/2010/wordprocessingShape" mc:Ignorable="w14 w15 w16se w16cid w16 w16cex w16sdtdh wp14">
   <w:body>
     <w:p>
       <w:pPr>
@@ -12,6 +12,15 @@
           <w:lang w:val="en-US"/>
         </w:rPr>
       </w:pPr>
+      <w:r>
+        <w:rPr>
+          <w:rFonts w:ascii="Times New Roman" w:hAnsi="Times New Roman" w:cs="Times New Roman"/>
+          <w:b/>
+          <w:bCs/>
+          <w:lang w:val="en-US"/>
+        </w:rPr>
+        <w:t xml:space="preserve">MẪU </w:t>
+      </w:r>
       <w:r>
         <w:rPr>
           <w:rFonts w:ascii="Times New Roman" w:hAnsi="Times New Roman" w:cs="Times New Roman"/>
@@ -705,16 +714,16 @@
         <w:tblLook w:val="04A0" w:firstRow="1" w:lastRow="0" w:firstColumn="1" w:lastColumn="0" w:noHBand="0" w:noVBand="1"/>
       </w:tblPr>
       <w:tblGrid>
-        <w:gridCol w:w="2430"/>
+        <w:gridCol w:w="2520"/>
         <w:gridCol w:w="1710"/>
-        <w:gridCol w:w="2155"/>
-        <w:gridCol w:w="1980"/>
+        <w:gridCol w:w="2160"/>
+        <w:gridCol w:w="1885"/>
         <w:gridCol w:w="1075"/>
       </w:tblGrid>
       <w:tr>
         <w:tc>
           <w:tcPr>
-            <w:tcW w:w="2430" w:type="dxa"/>
+            <w:tcW w:w="2520" w:type="dxa"/>
           </w:tcPr>
           <w:p>
             <w:pPr>
@@ -764,7 +773,7 @@
         </w:tc>
         <w:tc>
           <w:tcPr>
-            <w:tcW w:w="2155" w:type="dxa"/>
+            <w:tcW w:w="2160" w:type="dxa"/>
           </w:tcPr>
           <w:p>
             <w:pPr>
@@ -789,7 +798,7 @@
         </w:tc>
         <w:tc>
           <w:tcPr>
-            <w:tcW w:w="1980" w:type="dxa"/>
+            <w:tcW w:w="1885" w:type="dxa"/>
           </w:tcPr>
           <w:p>
             <w:pPr>
@@ -841,7 +850,7 @@
       <w:tr>
         <w:tc>
           <w:tcPr>
-            <w:tcW w:w="2430" w:type="dxa"/>
+            <w:tcW w:w="2520" w:type="dxa"/>
           </w:tcPr>
           <w:p>
             <w:pPr>
@@ -867,7 +876,21 @@
                 <w:rFonts w:ascii="Times New Roman" w:hAnsi="Times New Roman" w:cs="Times New Roman"/>
                 <w:lang w:val="en-US"/>
               </w:rPr>
-              <w:t>ng corticoid kéo dài  □</w:t>
+              <w:t xml:space="preserve">ng </w:t>
+            </w:r>
+            <w:r>
+              <w:rPr>
+                <w:rFonts w:ascii="Times New Roman" w:hAnsi="Times New Roman" w:cs="Times New Roman"/>
+                <w:lang w:val="en-US"/>
+              </w:rPr>
+              <w:t>C</w:t>
+            </w:r>
+            <w:r>
+              <w:rPr>
+                <w:rFonts w:ascii="Times New Roman" w:hAnsi="Times New Roman" w:cs="Times New Roman"/>
+                <w:lang w:val="en-US"/>
+              </w:rPr>
+              <w:t>orticoid kéo dài  □</w:t>
             </w:r>
           </w:p>
         </w:tc>
@@ -898,7 +921,7 @@
         </w:tc>
         <w:tc>
           <w:tcPr>
-            <w:tcW w:w="2155" w:type="dxa"/>
+            <w:tcW w:w="2160" w:type="dxa"/>
           </w:tcPr>
           <w:p>
             <w:pPr>
@@ -923,7 +946,7 @@
         </w:tc>
         <w:tc>
           <w:tcPr>
-            <w:tcW w:w="1980" w:type="dxa"/>
+            <w:tcW w:w="1885" w:type="dxa"/>
           </w:tcPr>
           <w:p>
             <w:pPr>
@@ -942,7 +965,35 @@
                 <w:rFonts w:ascii="Times New Roman" w:hAnsi="Times New Roman" w:cs="Times New Roman"/>
                 <w:lang w:val="en-US"/>
               </w:rPr>
-              <w:t>Nhiễm Covid19 □</w:t>
+              <w:t>C</w:t>
+            </w:r>
+            <w:r>
+              <w:rPr>
+                <w:rFonts w:ascii="Times New Roman" w:hAnsi="Times New Roman" w:cs="Times New Roman"/>
+                <w:lang w:val="en-US"/>
+              </w:rPr>
+              <w:t>OVID-</w:t>
+            </w:r>
+            <w:r>
+              <w:rPr>
+                <w:rFonts w:ascii="Times New Roman" w:hAnsi="Times New Roman" w:cs="Times New Roman"/>
+                <w:lang w:val="en-US"/>
+              </w:rPr>
+              <w:t>19</w:t>
+            </w:r>
+            <w:r>
+              <w:rPr>
+                <w:rFonts w:ascii="Times New Roman" w:hAnsi="Times New Roman" w:cs="Times New Roman"/>
+                <w:lang w:val="en-US"/>
+              </w:rPr>
+              <w:t xml:space="preserve"> </w:t>
+            </w:r>
+            <w:r>
+              <w:rPr>
+                <w:rFonts w:ascii="Times New Roman" w:hAnsi="Times New Roman" w:cs="Times New Roman"/>
+                <w:lang w:val="en-US"/>
+              </w:rPr>
+              <w:t>□</w:t>
             </w:r>
           </w:p>
         </w:tc>
@@ -1819,7 +1870,7 @@
           <w:rFonts w:ascii="Times New Roman" w:hAnsi="Times New Roman" w:cs="Times New Roman"/>
           <w:lang w:val="en-US"/>
         </w:rPr>
-        <w:t xml:space="preserve">     </w:t>
+        <w:t xml:space="preserve">    </w:t>
       </w:r>
       <w:r>
         <w:rPr>
@@ -1840,7 +1891,7 @@
           <w:rFonts w:ascii="Times New Roman" w:hAnsi="Times New Roman" w:cs="Times New Roman"/>
           <w:lang w:val="en-US"/>
         </w:rPr>
-        <w:t xml:space="preserve">     </w:t>
+        <w:t xml:space="preserve">    </w:t>
       </w:r>
       <w:r>
         <w:rPr>
@@ -1854,28 +1905,98 @@
           <w:rFonts w:ascii="Times New Roman" w:hAnsi="Times New Roman" w:cs="Times New Roman"/>
           <w:lang w:val="en-US"/>
         </w:rPr>
-        <w:t xml:space="preserve"> □</w:t>
-      </w:r>
-      <w:r>
-        <w:rPr>
-          <w:rFonts w:ascii="Times New Roman" w:hAnsi="Times New Roman" w:cs="Times New Roman"/>
-          <w:lang w:val="en-US"/>
-        </w:rPr>
-        <w:t xml:space="preserve">     </w:t>
-      </w:r>
-      <w:r>
-        <w:rPr>
-          <w:rFonts w:ascii="Times New Roman" w:hAnsi="Times New Roman" w:cs="Times New Roman"/>
-          <w:lang w:val="en-US"/>
-        </w:rPr>
-        <w:t>Ho kéo dài</w:t>
-      </w:r>
-      <w:r>
-        <w:rPr>
-          <w:rFonts w:ascii="Times New Roman" w:hAnsi="Times New Roman" w:cs="Times New Roman"/>
-          <w:lang w:val="en-US"/>
-        </w:rPr>
-        <w:t xml:space="preserve"> □</w:t>
+        <w:t xml:space="preserve"> </w:t>
+      </w:r>
+      <w:r>
+        <w:rPr>
+          <w:rFonts w:ascii="Times New Roman" w:hAnsi="Times New Roman" w:cs="Times New Roman"/>
+          <w:lang w:val="en-US"/>
+        </w:rPr>
+        <w:t>□</w:t>
+      </w:r>
+      <w:r>
+        <w:rPr>
+          <w:rFonts w:ascii="Times New Roman" w:hAnsi="Times New Roman" w:cs="Times New Roman"/>
+          <w:lang w:val="en-US"/>
+        </w:rPr>
+        <w:t xml:space="preserve">    </w:t>
+      </w:r>
+      <w:r>
+        <w:rPr>
+          <w:rFonts w:ascii="Times New Roman" w:hAnsi="Times New Roman" w:cs="Times New Roman"/>
+          <w:lang w:val="en-US"/>
+        </w:rPr>
+        <w:t xml:space="preserve">Ho ra máu </w:t>
+      </w:r>
+      <w:r>
+        <w:rPr>
+          <w:rFonts w:ascii="Times New Roman" w:hAnsi="Times New Roman" w:cs="Times New Roman"/>
+          <w:lang w:val="en-US"/>
+        </w:rPr>
+        <w:t xml:space="preserve">□ </w:t>
+      </w:r>
+      <w:r>
+        <w:rPr>
+          <w:rFonts w:ascii="Times New Roman" w:hAnsi="Times New Roman" w:cs="Times New Roman"/>
+          <w:lang w:val="en-US"/>
+        </w:rPr>
+        <w:t xml:space="preserve"> </w:t>
+      </w:r>
+      <w:r>
+        <w:rPr>
+          <w:rFonts w:ascii="Times New Roman" w:hAnsi="Times New Roman" w:cs="Times New Roman"/>
+          <w:lang w:val="en-US"/>
+        </w:rPr>
+        <w:t>(</w:t>
+      </w:r>
+      <w:r>
+        <w:rPr>
+          <w:rFonts w:ascii="Times New Roman" w:hAnsi="Times New Roman" w:cs="Times New Roman"/>
+          <w:lang w:val="en-US"/>
+        </w:rPr>
+        <w:t>Số lượng máu/24h</w:t>
+      </w:r>
+      <w:r>
+        <w:rPr>
+          <w:rFonts w:ascii="Times New Roman" w:hAnsi="Times New Roman" w:cs="Times New Roman"/>
+          <w:lang w:val="en-US"/>
+        </w:rPr>
+        <w:t>……</w:t>
+      </w:r>
+      <w:r>
+        <w:rPr>
+          <w:rFonts w:ascii="Times New Roman" w:hAnsi="Times New Roman" w:cs="Times New Roman"/>
+          <w:lang w:val="en-US"/>
+        </w:rPr>
+        <w:t>l</w:t>
+      </w:r>
+      <w:r>
+        <w:rPr>
+          <w:rFonts w:ascii="Times New Roman" w:hAnsi="Times New Roman" w:cs="Times New Roman"/>
+          <w:lang w:val="en-US"/>
+        </w:rPr>
+        <w:t xml:space="preserve">         </w:t>
+      </w:r>
+      <w:r>
+        <w:rPr>
+          <w:rFonts w:ascii="Times New Roman" w:hAnsi="Times New Roman" w:cs="Times New Roman"/>
+          <w:lang w:val="en-US"/>
+        </w:rPr>
+        <w:t>Thời gian</w:t>
+      </w:r>
+      <w:r>
+        <w:rPr>
+          <w:rFonts w:ascii="Times New Roman" w:hAnsi="Times New Roman" w:cs="Times New Roman"/>
+          <w:lang w:val="en-US"/>
+        </w:rPr>
+        <w:t>……</w:t>
+      </w:r>
+      <w:r>
+        <w:rPr>
+          <w:rFonts w:ascii="Times New Roman" w:hAnsi="Times New Roman" w:cs="Times New Roman"/>
+          <w:lang w:val="en-US"/>
+        </w:rPr>
+        <w:t>)</w:t>
       </w:r>
     </w:p>
     <w:p>
@@ -1891,77 +2012,49 @@
           <w:rFonts w:ascii="Times New Roman" w:hAnsi="Times New Roman" w:cs="Times New Roman"/>
           <w:lang w:val="en-US"/>
         </w:rPr>
-        <w:t xml:space="preserve">           </w:t>
-      </w:r>
-      <w:r>
-        <w:rPr>
-          <w:rFonts w:ascii="Times New Roman" w:hAnsi="Times New Roman" w:cs="Times New Roman"/>
-          <w:lang w:val="en-US"/>
-        </w:rPr>
-        <w:t xml:space="preserve">Ho ra máu </w:t>
-      </w:r>
-      <w:r>
-        <w:rPr>
-          <w:rFonts w:ascii="Times New Roman" w:hAnsi="Times New Roman" w:cs="Times New Roman"/>
-          <w:lang w:val="en-US"/>
-        </w:rPr>
-        <w:t xml:space="preserve">□ </w:t>
-      </w:r>
-      <w:r>
-        <w:rPr>
-          <w:rFonts w:ascii="Times New Roman" w:hAnsi="Times New Roman" w:cs="Times New Roman"/>
-          <w:lang w:val="en-US"/>
-        </w:rPr>
-        <w:t xml:space="preserve"> </w:t>
-      </w:r>
-      <w:r>
-        <w:rPr>
-          <w:rFonts w:ascii="Times New Roman" w:hAnsi="Times New Roman" w:cs="Times New Roman"/>
-          <w:lang w:val="en-US"/>
-        </w:rPr>
-        <w:t>(</w:t>
-      </w:r>
-      <w:r>
-        <w:rPr>
-          <w:rFonts w:ascii="Times New Roman" w:hAnsi="Times New Roman" w:cs="Times New Roman"/>
-          <w:lang w:val="en-US"/>
-        </w:rPr>
-        <w:t>Số lượng máu ho ra/24h</w:t>
-      </w:r>
-      <w:r>
-        <w:rPr>
-          <w:rFonts w:ascii="Times New Roman" w:hAnsi="Times New Roman" w:cs="Times New Roman"/>
-          <w:lang w:val="en-US"/>
-        </w:rPr>
-        <w:t>……</w:t>
-      </w:r>
-      <w:r>
-        <w:rPr>
-          <w:rFonts w:ascii="Times New Roman" w:hAnsi="Times New Roman" w:cs="Times New Roman"/>
-          <w:lang w:val="en-US"/>
-        </w:rPr>
-        <w:t xml:space="preserve">l          </w:t>
-      </w:r>
-      <w:r>
-        <w:rPr>
-          <w:rFonts w:ascii="Times New Roman" w:hAnsi="Times New Roman" w:cs="Times New Roman"/>
-          <w:lang w:val="en-US"/>
-        </w:rPr>
-        <w:t>Thời gian ho ra máu</w:t>
-      </w:r>
-      <w:r>
-        <w:rPr>
-          <w:rFonts w:ascii="Times New Roman" w:hAnsi="Times New Roman" w:cs="Times New Roman"/>
-          <w:lang w:val="en-US"/>
-        </w:rPr>
-        <w:t>……</w:t>
-      </w:r>
-      <w:r>
-        <w:rPr>
-          <w:rFonts w:ascii="Times New Roman" w:hAnsi="Times New Roman" w:cs="Times New Roman"/>
-          <w:lang w:val="en-US"/>
-        </w:rPr>
-        <w:t>)</w:t>
+        <w:t>b. Khó thở</w:t>
+      </w:r>
+      <w:r>
+        <w:rPr>
+          <w:rFonts w:ascii="Times New Roman" w:hAnsi="Times New Roman" w:cs="Times New Roman"/>
+          <w:lang w:val="en-US"/>
+        </w:rPr>
+        <w:t>:</w:t>
+      </w:r>
+      <w:r>
+        <w:rPr>
+          <w:rFonts w:ascii="Times New Roman" w:hAnsi="Times New Roman" w:cs="Times New Roman"/>
+          <w:lang w:val="en-US"/>
+        </w:rPr>
+        <w:t xml:space="preserve"> Có</w:t>
+      </w:r>
+      <w:r>
+        <w:rPr>
+          <w:rFonts w:ascii="Times New Roman" w:hAnsi="Times New Roman" w:cs="Times New Roman"/>
+          <w:lang w:val="en-US"/>
+        </w:rPr>
+        <w:t xml:space="preserve"> □</w:t>
+      </w:r>
+      <w:r>
+        <w:rPr>
+          <w:rFonts w:ascii="Times New Roman" w:hAnsi="Times New Roman" w:cs="Times New Roman"/>
+          <w:lang w:val="en-US"/>
+        </w:rPr>
+        <w:t xml:space="preserve">     </w:t>
+      </w:r>
+      <w:r>
+        <w:rPr>
+          <w:rFonts w:ascii="Times New Roman" w:hAnsi="Times New Roman" w:cs="Times New Roman"/>
+          <w:lang w:val="en-US"/>
+        </w:rPr>
+        <w:t>Không</w:t>
+      </w:r>
+      <w:r>
+        <w:rPr>
+          <w:rFonts w:ascii="Times New Roman" w:hAnsi="Times New Roman" w:cs="Times New Roman"/>
+          <w:lang w:val="en-US"/>
+        </w:rPr>
+        <w:t xml:space="preserve"> □</w:t>
       </w:r>
     </w:p>
     <w:p>
@@ -1978,64 +2071,6 @@
           <w:lang w:val="en-US"/>
         </w:rPr>
         <w:lastRenderedPageBreak/>
-        <w:t>b. Khó thở</w:t>
-      </w:r>
-      <w:r>
-        <w:rPr>
-          <w:rFonts w:ascii="Times New Roman" w:hAnsi="Times New Roman" w:cs="Times New Roman"/>
-          <w:lang w:val="en-US"/>
-        </w:rPr>
-        <w:t>:</w:t>
-      </w:r>
-      <w:r>
-        <w:rPr>
-          <w:rFonts w:ascii="Times New Roman" w:hAnsi="Times New Roman" w:cs="Times New Roman"/>
-          <w:lang w:val="en-US"/>
-        </w:rPr>
-        <w:t xml:space="preserve"> Có</w:t>
-      </w:r>
-      <w:r>
-        <w:rPr>
-          <w:rFonts w:ascii="Times New Roman" w:hAnsi="Times New Roman" w:cs="Times New Roman"/>
-          <w:lang w:val="en-US"/>
-        </w:rPr>
-        <w:t xml:space="preserve"> □</w:t>
-      </w:r>
-      <w:r>
-        <w:rPr>
-          <w:rFonts w:ascii="Times New Roman" w:hAnsi="Times New Roman" w:cs="Times New Roman"/>
-          <w:lang w:val="en-US"/>
-        </w:rPr>
-        <w:t xml:space="preserve">     </w:t>
-      </w:r>
-      <w:r>
-        <w:rPr>
-          <w:rFonts w:ascii="Times New Roman" w:hAnsi="Times New Roman" w:cs="Times New Roman"/>
-          <w:lang w:val="en-US"/>
-        </w:rPr>
-        <w:t>Không</w:t>
-      </w:r>
-      <w:r>
-        <w:rPr>
-          <w:rFonts w:ascii="Times New Roman" w:hAnsi="Times New Roman" w:cs="Times New Roman"/>
-          <w:lang w:val="en-US"/>
-        </w:rPr>
-        <w:t xml:space="preserve"> □</w:t>
-      </w:r>
-    </w:p>
-    <w:p>
-      <w:pPr>
-        <w:jc w:val="both"/>
-        <w:rPr>
-          <w:rFonts w:ascii="Times New Roman" w:hAnsi="Times New Roman" w:cs="Times New Roman"/>
-          <w:lang w:val="en-US"/>
-        </w:rPr>
-      </w:pPr>
-      <w:r>
-        <w:rPr>
-          <w:rFonts w:ascii="Times New Roman" w:hAnsi="Times New Roman" w:cs="Times New Roman"/>
-          <w:lang w:val="en-US"/>
-        </w:rPr>
         <w:t>c. Đau ngực</w:t>
       </w:r>
       <w:r>
@@ -2466,12 +2501,16 @@
         <w:jc w:val="both"/>
         <w:rPr>
           <w:rFonts w:ascii="Times New Roman" w:hAnsi="Times New Roman" w:cs="Times New Roman"/>
+          <w:b/>
+          <w:bCs/>
           <w:lang w:val="en-US"/>
         </w:rPr>
       </w:pPr>
       <w:r>
         <w:rPr>
           <w:rFonts w:ascii="Times New Roman" w:hAnsi="Times New Roman" w:cs="Times New Roman"/>
+          <w:b/>
+          <w:bCs/>
           <w:lang w:val="en-US"/>
         </w:rPr>
         <w:t>V. Cận lâm sàng</w:t>
@@ -2490,7 +2529,21 @@
           <w:rFonts w:ascii="Times New Roman" w:hAnsi="Times New Roman" w:cs="Times New Roman"/>
           <w:lang w:val="en-US"/>
         </w:rPr>
-        <w:t>1. Gen Xpert</w:t>
+        <w:t>1. Gen</w:t>
+      </w:r>
+      <w:r>
+        <w:rPr>
+          <w:rFonts w:ascii="Times New Roman" w:hAnsi="Times New Roman" w:cs="Times New Roman"/>
+          <w:lang w:val="en-US"/>
+        </w:rPr>
+        <w:t>e</w:t>
+      </w:r>
+      <w:r>
+        <w:rPr>
+          <w:rFonts w:ascii="Times New Roman" w:hAnsi="Times New Roman" w:cs="Times New Roman"/>
+          <w:lang w:val="en-US"/>
+        </w:rPr>
+        <w:t xml:space="preserve"> Xpert</w:t>
       </w:r>
       <w:r>
         <w:rPr>
@@ -2568,6 +2621,176 @@
           <w:lang w:val="en-US"/>
         </w:rPr>
         <w:t xml:space="preserve"> □</w:t>
+      </w:r>
+    </w:p>
+    <w:p>
+      <w:pPr>
+        <w:jc w:val="both"/>
+        <w:rPr>
+          <w:rFonts w:ascii="Times New Roman" w:hAnsi="Times New Roman" w:cs="Times New Roman"/>
+          <w:lang w:val="en-US"/>
+        </w:rPr>
+      </w:pPr>
+      <w:r>
+        <w:rPr>
+          <w:rFonts w:ascii="Times New Roman" w:hAnsi="Times New Roman" w:cs="Times New Roman"/>
+          <w:lang w:val="en-US"/>
+        </w:rPr>
+        <w:t>2</w:t>
+      </w:r>
+      <w:r>
+        <w:rPr>
+          <w:rFonts w:ascii="Times New Roman" w:hAnsi="Times New Roman" w:cs="Times New Roman"/>
+          <w:lang w:val="en-US"/>
+        </w:rPr>
+        <w:t>. Kháng sinh đồ</w:t>
+      </w:r>
+      <w:r>
+        <w:rPr>
+          <w:rFonts w:ascii="Times New Roman" w:hAnsi="Times New Roman" w:cs="Times New Roman"/>
+          <w:lang w:val="en-US"/>
+        </w:rPr>
+        <w:t>:</w:t>
+      </w:r>
+      <w:r>
+        <w:rPr>
+          <w:rFonts w:ascii="Times New Roman" w:hAnsi="Times New Roman" w:cs="Times New Roman"/>
+          <w:lang w:val="en-US"/>
+        </w:rPr>
+        <w:t xml:space="preserve"> </w:t>
+      </w:r>
+      <w:r>
+        <w:rPr>
+          <w:rFonts w:ascii="Times New Roman" w:hAnsi="Times New Roman" w:cs="Times New Roman"/>
+          <w:lang w:val="en-US"/>
+        </w:rPr>
+        <w:t>Không kháng thuốc</w:t>
+      </w:r>
+      <w:r>
+        <w:rPr>
+          <w:rFonts w:ascii="Times New Roman" w:hAnsi="Times New Roman" w:cs="Times New Roman"/>
+          <w:lang w:val="en-US"/>
+        </w:rPr>
+        <w:t xml:space="preserve"> □</w:t>
+      </w:r>
+      <w:r>
+        <w:rPr>
+          <w:rFonts w:ascii="Times New Roman" w:hAnsi="Times New Roman" w:cs="Times New Roman"/>
+          <w:lang w:val="en-US"/>
+        </w:rPr>
+        <w:tab/>
+      </w:r>
+      <w:r>
+        <w:rPr>
+          <w:rFonts w:ascii="Times New Roman" w:hAnsi="Times New Roman" w:cs="Times New Roman"/>
+          <w:lang w:val="en-US"/>
+        </w:rPr>
+        <w:t xml:space="preserve">     </w:t>
+      </w:r>
+      <w:r>
+        <w:rPr>
+          <w:rFonts w:ascii="Times New Roman" w:hAnsi="Times New Roman" w:cs="Times New Roman"/>
+          <w:lang w:val="en-US"/>
+        </w:rPr>
+        <w:t xml:space="preserve">Có kháng thuốc </w:t>
+      </w:r>
+      <w:r>
+        <w:rPr>
+          <w:rFonts w:ascii="Times New Roman" w:hAnsi="Times New Roman" w:cs="Times New Roman"/>
+          <w:lang w:val="en-US"/>
+        </w:rPr>
+        <w:t xml:space="preserve">□ </w:t>
+      </w:r>
+      <w:r>
+        <w:rPr>
+          <w:rFonts w:ascii="Times New Roman" w:hAnsi="Times New Roman" w:cs="Times New Roman"/>
+          <w:lang w:val="en-US"/>
+        </w:rPr>
+        <w:t xml:space="preserve"> </w:t>
+      </w:r>
+      <w:r>
+        <w:rPr>
+          <w:rFonts w:ascii="Times New Roman" w:hAnsi="Times New Roman" w:cs="Times New Roman"/>
+          <w:lang w:val="en-US"/>
+        </w:rPr>
+        <w:t>(R</w:t>
+      </w:r>
+      <w:r>
+        <w:rPr>
+          <w:rFonts w:ascii="Times New Roman" w:hAnsi="Times New Roman" w:cs="Times New Roman"/>
+          <w:lang w:val="en-US"/>
+        </w:rPr>
+        <w:t xml:space="preserve"> □</w:t>
+      </w:r>
+      <w:r>
+        <w:rPr>
+          <w:rFonts w:ascii="Times New Roman" w:hAnsi="Times New Roman" w:cs="Times New Roman"/>
+          <w:lang w:val="en-US"/>
+        </w:rPr>
+        <w:t xml:space="preserve">     </w:t>
+      </w:r>
+      <w:r>
+        <w:rPr>
+          <w:rFonts w:ascii="Times New Roman" w:hAnsi="Times New Roman" w:cs="Times New Roman"/>
+          <w:lang w:val="en-US"/>
+        </w:rPr>
+        <w:t>S</w:t>
+      </w:r>
+      <w:r>
+        <w:rPr>
+          <w:rFonts w:ascii="Times New Roman" w:hAnsi="Times New Roman" w:cs="Times New Roman"/>
+          <w:lang w:val="en-US"/>
+        </w:rPr>
+        <w:t xml:space="preserve"> □</w:t>
+      </w:r>
+      <w:r>
+        <w:rPr>
+          <w:rFonts w:ascii="Times New Roman" w:hAnsi="Times New Roman" w:cs="Times New Roman"/>
+          <w:lang w:val="en-US"/>
+        </w:rPr>
+        <w:t xml:space="preserve">     </w:t>
+      </w:r>
+      <w:r>
+        <w:rPr>
+          <w:rFonts w:ascii="Times New Roman" w:hAnsi="Times New Roman" w:cs="Times New Roman"/>
+          <w:lang w:val="en-US"/>
+        </w:rPr>
+        <w:t>H</w:t>
+      </w:r>
+      <w:r>
+        <w:rPr>
+          <w:rFonts w:ascii="Times New Roman" w:hAnsi="Times New Roman" w:cs="Times New Roman"/>
+          <w:lang w:val="en-US"/>
+        </w:rPr>
+        <w:t xml:space="preserve"> □</w:t>
+      </w:r>
+      <w:r>
+        <w:rPr>
+          <w:rFonts w:ascii="Times New Roman" w:hAnsi="Times New Roman" w:cs="Times New Roman"/>
+          <w:lang w:val="en-US"/>
+        </w:rPr>
+        <w:t xml:space="preserve">     </w:t>
+      </w:r>
+      <w:r>
+        <w:rPr>
+          <w:rFonts w:ascii="Times New Roman" w:hAnsi="Times New Roman" w:cs="Times New Roman"/>
+          <w:lang w:val="en-US"/>
+        </w:rPr>
+        <w:t>E</w:t>
+      </w:r>
+      <w:r>
+        <w:rPr>
+          <w:rFonts w:ascii="Times New Roman" w:hAnsi="Times New Roman" w:cs="Times New Roman"/>
+          <w:lang w:val="en-US"/>
+        </w:rPr>
+        <w:t xml:space="preserve"> □</w:t>
+      </w:r>
+      <w:r>
+        <w:rPr>
+          <w:rFonts w:ascii="Times New Roman" w:hAnsi="Times New Roman" w:cs="Times New Roman"/>
+          <w:lang w:val="en-US"/>
+        </w:rPr>
+        <w:t>)</w:t>
       </w:r>
     </w:p>
     <w:p>
@@ -2587,58 +2810,14 @@
           <w:rFonts w:ascii="Times New Roman" w:hAnsi="Times New Roman" w:cs="Times New Roman"/>
           <w:lang w:val="en-US"/>
         </w:rPr>
-        <w:t>2. Cấy BK</w:t>
-      </w:r>
-      <w:r>
-        <w:rPr>
-          <w:rFonts w:ascii="Times New Roman" w:hAnsi="Times New Roman" w:cs="Times New Roman"/>
-          <w:lang w:val="en-US"/>
-        </w:rPr>
-        <w:t xml:space="preserve">: </w:t>
-      </w:r>
-      <w:r>
-        <w:rPr>
-          <w:rFonts w:ascii="Times New Roman" w:hAnsi="Times New Roman" w:cs="Times New Roman"/>
-          <w:lang w:val="en-US"/>
-        </w:rPr>
-        <w:t>Thời gian cấy</w:t>
-      </w:r>
-      <w:r>
-        <w:rPr>
-          <w:rFonts w:ascii="Times New Roman" w:hAnsi="Times New Roman" w:cs="Times New Roman"/>
-          <w:lang w:val="en-US"/>
-        </w:rPr>
-        <w:tab/>
-      </w:r>
-      <w:r>
-        <w:rPr>
-          <w:rFonts w:ascii="Times New Roman" w:hAnsi="Times New Roman" w:cs="Times New Roman"/>
-          <w:lang w:val="en-US"/>
-        </w:rPr>
-        <w:t xml:space="preserve"> ngày</w:t>
-      </w:r>
-    </w:p>
-    <w:p>
-      <w:pPr>
-        <w:jc w:val="both"/>
-        <w:rPr>
-          <w:rFonts w:ascii="Times New Roman" w:hAnsi="Times New Roman" w:cs="Times New Roman"/>
-          <w:lang w:val="en-US"/>
-        </w:rPr>
-      </w:pPr>
-      <w:r>
-        <w:rPr>
-          <w:rFonts w:ascii="Times New Roman" w:hAnsi="Times New Roman" w:cs="Times New Roman"/>
-          <w:lang w:val="en-US"/>
-        </w:rPr>
-        <w:t>3. Kháng sinh đồ</w:t>
-      </w:r>
-      <w:r>
-        <w:rPr>
-          <w:rFonts w:ascii="Times New Roman" w:hAnsi="Times New Roman" w:cs="Times New Roman"/>
-          <w:lang w:val="en-US"/>
-        </w:rPr>
-        <w:t>:</w:t>
+        <w:t>3</w:t>
+      </w:r>
+      <w:r>
+        <w:rPr>
+          <w:rFonts w:ascii="Times New Roman" w:hAnsi="Times New Roman" w:cs="Times New Roman"/>
+          <w:lang w:val="en-US"/>
+        </w:rPr>
+        <w:t>. Cấy đờm tạp trùng: Không mọc vi khuẩn</w:t>
       </w:r>
       <w:r>
         <w:rPr>
@@ -2652,42 +2831,21 @@
           <w:rFonts w:ascii="Times New Roman" w:hAnsi="Times New Roman" w:cs="Times New Roman"/>
           <w:lang w:val="en-US"/>
         </w:rPr>
-        <w:t>Không kháng thuốc</w:t>
-      </w:r>
-      <w:r>
-        <w:rPr>
-          <w:rFonts w:ascii="Times New Roman" w:hAnsi="Times New Roman" w:cs="Times New Roman"/>
-          <w:lang w:val="en-US"/>
-        </w:rPr>
-        <w:t xml:space="preserve"> □</w:t>
-      </w:r>
-      <w:r>
-        <w:rPr>
-          <w:rFonts w:ascii="Times New Roman" w:hAnsi="Times New Roman" w:cs="Times New Roman"/>
-          <w:lang w:val="en-US"/>
-        </w:rPr>
-        <w:tab/>
-      </w:r>
-      <w:r>
-        <w:rPr>
-          <w:rFonts w:ascii="Times New Roman" w:hAnsi="Times New Roman" w:cs="Times New Roman"/>
-          <w:lang w:val="en-US"/>
-        </w:rPr>
-        <w:t xml:space="preserve">     </w:t>
-      </w:r>
-      <w:r>
-        <w:rPr>
-          <w:rFonts w:ascii="Times New Roman" w:hAnsi="Times New Roman" w:cs="Times New Roman"/>
-          <w:lang w:val="en-US"/>
-        </w:rPr>
-        <w:t xml:space="preserve">Có kháng thuốc </w:t>
-      </w:r>
-      <w:r>
-        <w:rPr>
-          <w:rFonts w:ascii="Times New Roman" w:hAnsi="Times New Roman" w:cs="Times New Roman"/>
-          <w:lang w:val="en-US"/>
-        </w:rPr>
-        <w:t xml:space="preserve">□ </w:t>
+        <w:t>□</w:t>
+      </w:r>
+      <w:r>
+        <w:rPr>
+          <w:rFonts w:ascii="Times New Roman" w:hAnsi="Times New Roman" w:cs="Times New Roman"/>
+          <w:lang w:val="en-US"/>
+        </w:rPr>
+        <w:t xml:space="preserve">    </w:t>
+      </w:r>
+      <w:r>
+        <w:rPr>
+          <w:rFonts w:ascii="Times New Roman" w:hAnsi="Times New Roman" w:cs="Times New Roman"/>
+          <w:lang w:val="en-US"/>
+        </w:rPr>
+        <w:t xml:space="preserve"> Mọc vi khuẩn</w:t>
       </w:r>
       <w:r>
         <w:rPr>
@@ -2701,84 +2859,28 @@
           <w:rFonts w:ascii="Times New Roman" w:hAnsi="Times New Roman" w:cs="Times New Roman"/>
           <w:lang w:val="en-US"/>
         </w:rPr>
-        <w:t>(R</w:t>
-      </w:r>
-      <w:r>
-        <w:rPr>
-          <w:rFonts w:ascii="Times New Roman" w:hAnsi="Times New Roman" w:cs="Times New Roman"/>
-          <w:lang w:val="en-US"/>
-        </w:rPr>
-        <w:t xml:space="preserve"> □</w:t>
-      </w:r>
-      <w:r>
-        <w:rPr>
-          <w:rFonts w:ascii="Times New Roman" w:hAnsi="Times New Roman" w:cs="Times New Roman"/>
-          <w:lang w:val="en-US"/>
-        </w:rPr>
-        <w:t xml:space="preserve">     </w:t>
-      </w:r>
-      <w:r>
-        <w:rPr>
-          <w:rFonts w:ascii="Times New Roman" w:hAnsi="Times New Roman" w:cs="Times New Roman"/>
-          <w:lang w:val="en-US"/>
-        </w:rPr>
-        <w:t>S</w:t>
-      </w:r>
-      <w:r>
-        <w:rPr>
-          <w:rFonts w:ascii="Times New Roman" w:hAnsi="Times New Roman" w:cs="Times New Roman"/>
-          <w:lang w:val="en-US"/>
-        </w:rPr>
-        <w:t xml:space="preserve"> □</w:t>
-      </w:r>
-      <w:r>
-        <w:rPr>
-          <w:rFonts w:ascii="Times New Roman" w:hAnsi="Times New Roman" w:cs="Times New Roman"/>
-          <w:lang w:val="en-US"/>
-        </w:rPr>
-        <w:t xml:space="preserve">     </w:t>
-      </w:r>
-      <w:r>
-        <w:rPr>
-          <w:rFonts w:ascii="Times New Roman" w:hAnsi="Times New Roman" w:cs="Times New Roman"/>
-          <w:lang w:val="en-US"/>
-        </w:rPr>
-        <w:t>H</w:t>
-      </w:r>
-      <w:r>
-        <w:rPr>
-          <w:rFonts w:ascii="Times New Roman" w:hAnsi="Times New Roman" w:cs="Times New Roman"/>
-          <w:lang w:val="en-US"/>
-        </w:rPr>
-        <w:t xml:space="preserve"> □</w:t>
-      </w:r>
-      <w:r>
-        <w:rPr>
-          <w:rFonts w:ascii="Times New Roman" w:hAnsi="Times New Roman" w:cs="Times New Roman"/>
-          <w:lang w:val="en-US"/>
-        </w:rPr>
-        <w:t xml:space="preserve">     </w:t>
-      </w:r>
-      <w:r>
-        <w:rPr>
-          <w:rFonts w:ascii="Times New Roman" w:hAnsi="Times New Roman" w:cs="Times New Roman"/>
-          <w:lang w:val="en-US"/>
-        </w:rPr>
-        <w:t>E</w:t>
-      </w:r>
-      <w:r>
-        <w:rPr>
-          <w:rFonts w:ascii="Times New Roman" w:hAnsi="Times New Roman" w:cs="Times New Roman"/>
-          <w:lang w:val="en-US"/>
-        </w:rPr>
-        <w:t xml:space="preserve"> □</w:t>
-      </w:r>
-      <w:r>
-        <w:rPr>
-          <w:rFonts w:ascii="Times New Roman" w:hAnsi="Times New Roman" w:cs="Times New Roman"/>
-          <w:lang w:val="en-US"/>
-        </w:rPr>
-        <w:t>)</w:t>
+        <w:t>□</w:t>
+      </w:r>
+      <w:r>
+        <w:rPr>
+          <w:rFonts w:ascii="Times New Roman" w:hAnsi="Times New Roman" w:cs="Times New Roman"/>
+          <w:lang w:val="en-US"/>
+        </w:rPr>
+        <w:t xml:space="preserve">    </w:t>
+      </w:r>
+      <w:r>
+        <w:rPr>
+          <w:rFonts w:ascii="Times New Roman" w:hAnsi="Times New Roman" w:cs="Times New Roman"/>
+          <w:lang w:val="en-US"/>
+        </w:rPr>
+        <w:t xml:space="preserve"> Loại vi khuẩn</w:t>
+      </w:r>
+      <w:r>
+        <w:rPr>
+          <w:rFonts w:ascii="Times New Roman" w:hAnsi="Times New Roman" w:cs="Times New Roman"/>
+          <w:lang w:val="en-US"/>
+        </w:rPr>
+        <w:t>………………………</w:t>
       </w:r>
     </w:p>
     <w:p>
@@ -2798,70 +2900,128 @@
           <w:rFonts w:ascii="Times New Roman" w:hAnsi="Times New Roman" w:cs="Times New Roman"/>
           <w:lang w:val="en-US"/>
         </w:rPr>
-        <w:t>4. Cấy đờm tạp trùng: Không mọc vi khuẩn</w:t>
-      </w:r>
-      <w:r>
-        <w:rPr>
-          <w:rFonts w:ascii="Times New Roman" w:hAnsi="Times New Roman" w:cs="Times New Roman"/>
-          <w:lang w:val="en-US"/>
-        </w:rPr>
-        <w:t xml:space="preserve"> </w:t>
-      </w:r>
-      <w:r>
-        <w:rPr>
-          <w:rFonts w:ascii="Times New Roman" w:hAnsi="Times New Roman" w:cs="Times New Roman"/>
-          <w:lang w:val="en-US"/>
-        </w:rPr>
-        <w:t>□</w:t>
-      </w:r>
-      <w:r>
-        <w:rPr>
-          <w:rFonts w:ascii="Times New Roman" w:hAnsi="Times New Roman" w:cs="Times New Roman"/>
-          <w:lang w:val="en-US"/>
-        </w:rPr>
-        <w:t xml:space="preserve">    </w:t>
-      </w:r>
-      <w:r>
-        <w:rPr>
-          <w:rFonts w:ascii="Times New Roman" w:hAnsi="Times New Roman" w:cs="Times New Roman"/>
-          <w:lang w:val="en-US"/>
-        </w:rPr>
-        <w:t xml:space="preserve"> Mọc vi khuẩn</w:t>
-      </w:r>
-      <w:r>
-        <w:rPr>
-          <w:rFonts w:ascii="Times New Roman" w:hAnsi="Times New Roman" w:cs="Times New Roman"/>
-          <w:lang w:val="en-US"/>
-        </w:rPr>
-        <w:t xml:space="preserve"> </w:t>
-      </w:r>
-      <w:r>
-        <w:rPr>
-          <w:rFonts w:ascii="Times New Roman" w:hAnsi="Times New Roman" w:cs="Times New Roman"/>
-          <w:lang w:val="en-US"/>
-        </w:rPr>
-        <w:t>□</w:t>
-      </w:r>
-      <w:r>
-        <w:rPr>
-          <w:rFonts w:ascii="Times New Roman" w:hAnsi="Times New Roman" w:cs="Times New Roman"/>
-          <w:lang w:val="en-US"/>
-        </w:rPr>
-        <w:t xml:space="preserve">    </w:t>
-      </w:r>
-      <w:r>
-        <w:rPr>
-          <w:rFonts w:ascii="Times New Roman" w:hAnsi="Times New Roman" w:cs="Times New Roman"/>
-          <w:lang w:val="en-US"/>
-        </w:rPr>
-        <w:t xml:space="preserve"> Loại vi khuẩn</w:t>
-      </w:r>
-      <w:r>
-        <w:rPr>
-          <w:rFonts w:ascii="Times New Roman" w:hAnsi="Times New Roman" w:cs="Times New Roman"/>
-          <w:lang w:val="en-US"/>
-        </w:rPr>
-        <w:t>………………………</w:t>
+        <w:t>4</w:t>
+      </w:r>
+      <w:r>
+        <w:rPr>
+          <w:rFonts w:ascii="Times New Roman" w:hAnsi="Times New Roman" w:cs="Times New Roman"/>
+          <w:lang w:val="en-US"/>
+        </w:rPr>
+        <w:t>. Xquang</w:t>
+      </w:r>
+    </w:p>
+    <w:p>
+      <w:pPr>
+        <w:jc w:val="both"/>
+        <w:rPr>
+          <w:rFonts w:ascii="Times New Roman" w:hAnsi="Times New Roman" w:cs="Times New Roman"/>
+          <w:lang w:val="en-US"/>
+        </w:rPr>
+      </w:pPr>
+      <w:r>
+        <w:rPr>
+          <w:rFonts w:ascii="Times New Roman" w:hAnsi="Times New Roman" w:cs="Times New Roman"/>
+          <w:lang w:val="en-US"/>
+        </w:rPr>
+        <w:t>a. Mức độ</w:t>
+      </w:r>
+      <w:r>
+        <w:rPr>
+          <w:rFonts w:ascii="Times New Roman" w:hAnsi="Times New Roman" w:cs="Times New Roman"/>
+          <w:lang w:val="en-US"/>
+        </w:rPr>
+        <w:t>:</w:t>
+      </w:r>
+      <w:r>
+        <w:rPr>
+          <w:rFonts w:ascii="Times New Roman" w:hAnsi="Times New Roman" w:cs="Times New Roman"/>
+          <w:lang w:val="en-US"/>
+        </w:rPr>
+        <w:t xml:space="preserve"> Độ 1</w:t>
+      </w:r>
+      <w:r>
+        <w:rPr>
+          <w:rFonts w:ascii="Times New Roman" w:hAnsi="Times New Roman" w:cs="Times New Roman"/>
+          <w:lang w:val="en-US"/>
+        </w:rPr>
+        <w:t xml:space="preserve"> □</w:t>
+      </w:r>
+      <w:r>
+        <w:rPr>
+          <w:rFonts w:ascii="Times New Roman" w:hAnsi="Times New Roman" w:cs="Times New Roman"/>
+          <w:lang w:val="en-US"/>
+        </w:rPr>
+        <w:t xml:space="preserve">      </w:t>
+      </w:r>
+      <w:r>
+        <w:rPr>
+          <w:rFonts w:ascii="Times New Roman" w:hAnsi="Times New Roman" w:cs="Times New Roman"/>
+          <w:lang w:val="en-US"/>
+        </w:rPr>
+        <w:t>Độ 2</w:t>
+      </w:r>
+      <w:r>
+        <w:rPr>
+          <w:rFonts w:ascii="Times New Roman" w:hAnsi="Times New Roman" w:cs="Times New Roman"/>
+          <w:lang w:val="en-US"/>
+        </w:rPr>
+        <w:t xml:space="preserve"> □</w:t>
+      </w:r>
+      <w:r>
+        <w:rPr>
+          <w:rFonts w:ascii="Times New Roman" w:hAnsi="Times New Roman" w:cs="Times New Roman"/>
+          <w:lang w:val="en-US"/>
+        </w:rPr>
+        <w:t xml:space="preserve">      </w:t>
+      </w:r>
+      <w:r>
+        <w:rPr>
+          <w:rFonts w:ascii="Times New Roman" w:hAnsi="Times New Roman" w:cs="Times New Roman"/>
+          <w:lang w:val="en-US"/>
+        </w:rPr>
+        <w:t>Độ 3</w:t>
+      </w:r>
+      <w:r>
+        <w:rPr>
+          <w:rFonts w:ascii="Times New Roman" w:hAnsi="Times New Roman" w:cs="Times New Roman"/>
+          <w:lang w:val="en-US"/>
+        </w:rPr>
+        <w:t xml:space="preserve"> □</w:t>
+      </w:r>
+      <w:r>
+        <w:rPr>
+          <w:rFonts w:ascii="Times New Roman" w:hAnsi="Times New Roman" w:cs="Times New Roman"/>
+          <w:lang w:val="en-US"/>
+        </w:rPr>
+        <w:t xml:space="preserve">      </w:t>
+      </w:r>
+      <w:r>
+        <w:rPr>
+          <w:rFonts w:ascii="Times New Roman" w:hAnsi="Times New Roman" w:cs="Times New Roman"/>
+          <w:lang w:val="en-US"/>
+        </w:rPr>
+        <w:t>Đơn độc</w:t>
+      </w:r>
+      <w:r>
+        <w:rPr>
+          <w:rFonts w:ascii="Times New Roman" w:hAnsi="Times New Roman" w:cs="Times New Roman"/>
+          <w:lang w:val="en-US"/>
+        </w:rPr>
+        <w:t xml:space="preserve"> □     </w:t>
+      </w:r>
+      <w:r>
+        <w:rPr>
+          <w:rFonts w:ascii="Times New Roman" w:hAnsi="Times New Roman" w:cs="Times New Roman"/>
+          <w:lang w:val="en-US"/>
+        </w:rPr>
+        <w:t>Phối hợp</w:t>
+      </w:r>
+      <w:r>
+        <w:rPr>
+          <w:rFonts w:ascii="Times New Roman" w:hAnsi="Times New Roman" w:cs="Times New Roman"/>
+          <w:lang w:val="en-US"/>
+        </w:rPr>
+        <w:t xml:space="preserve"> □</w:t>
       </w:r>
     </w:p>
     <w:p>
@@ -2881,37 +3041,49 @@
           <w:rFonts w:ascii="Times New Roman" w:hAnsi="Times New Roman" w:cs="Times New Roman"/>
           <w:lang w:val="en-US"/>
         </w:rPr>
-        <w:t>5. Xquang</w:t>
-      </w:r>
-    </w:p>
-    <w:p>
-      <w:pPr>
-        <w:jc w:val="both"/>
-        <w:rPr>
-          <w:rFonts w:ascii="Times New Roman" w:hAnsi="Times New Roman" w:cs="Times New Roman"/>
-          <w:lang w:val="en-US"/>
-        </w:rPr>
-      </w:pPr>
-      <w:r>
-        <w:rPr>
-          <w:rFonts w:ascii="Times New Roman" w:hAnsi="Times New Roman" w:cs="Times New Roman"/>
-          <w:lang w:val="en-US"/>
-        </w:rPr>
-        <w:t>a. Mức độ</w:t>
-      </w:r>
-      <w:r>
-        <w:rPr>
-          <w:rFonts w:ascii="Times New Roman" w:hAnsi="Times New Roman" w:cs="Times New Roman"/>
-          <w:lang w:val="en-US"/>
-        </w:rPr>
-        <w:t>:</w:t>
-      </w:r>
-      <w:r>
-        <w:rPr>
-          <w:rFonts w:ascii="Times New Roman" w:hAnsi="Times New Roman" w:cs="Times New Roman"/>
-          <w:lang w:val="en-US"/>
-        </w:rPr>
-        <w:t xml:space="preserve"> Độ 1</w:t>
+        <w:t>b. Dạng tổn thương: Nốt</w:t>
+      </w:r>
+      <w:r>
+        <w:rPr>
+          <w:rFonts w:ascii="Times New Roman" w:hAnsi="Times New Roman" w:cs="Times New Roman"/>
+          <w:lang w:val="en-US"/>
+        </w:rPr>
+        <w:t xml:space="preserve"> □    </w:t>
+      </w:r>
+      <w:r>
+        <w:rPr>
+          <w:rFonts w:ascii="Times New Roman" w:hAnsi="Times New Roman" w:cs="Times New Roman"/>
+          <w:lang w:val="en-US"/>
+        </w:rPr>
+        <w:t xml:space="preserve"> Thâm nhiễm</w:t>
+      </w:r>
+      <w:r>
+        <w:rPr>
+          <w:rFonts w:ascii="Times New Roman" w:hAnsi="Times New Roman" w:cs="Times New Roman"/>
+          <w:lang w:val="en-US"/>
+        </w:rPr>
+        <w:t xml:space="preserve"> □    </w:t>
+      </w:r>
+      <w:r>
+        <w:rPr>
+          <w:rFonts w:ascii="Times New Roman" w:hAnsi="Times New Roman" w:cs="Times New Roman"/>
+          <w:lang w:val="en-US"/>
+        </w:rPr>
+        <w:t xml:space="preserve"> Hang</w:t>
+      </w:r>
+      <w:r>
+        <w:rPr>
+          <w:rFonts w:ascii="Times New Roman" w:hAnsi="Times New Roman" w:cs="Times New Roman"/>
+          <w:lang w:val="en-US"/>
+        </w:rPr>
+        <w:t xml:space="preserve"> □    </w:t>
+      </w:r>
+      <w:r>
+        <w:rPr>
+          <w:rFonts w:ascii="Times New Roman" w:hAnsi="Times New Roman" w:cs="Times New Roman"/>
+          <w:lang w:val="en-US"/>
+        </w:rPr>
+        <w:t xml:space="preserve"> Xơ</w:t>
       </w:r>
       <w:r>
         <w:rPr>
@@ -2925,139 +3097,7 @@
           <w:rFonts w:ascii="Times New Roman" w:hAnsi="Times New Roman" w:cs="Times New Roman"/>
           <w:lang w:val="en-US"/>
         </w:rPr>
-        <w:t xml:space="preserve">      </w:t>
-      </w:r>
-      <w:r>
-        <w:rPr>
-          <w:rFonts w:ascii="Times New Roman" w:hAnsi="Times New Roman" w:cs="Times New Roman"/>
-          <w:lang w:val="en-US"/>
-        </w:rPr>
-        <w:t>Độ 2</w:t>
-      </w:r>
-      <w:r>
-        <w:rPr>
-          <w:rFonts w:ascii="Times New Roman" w:hAnsi="Times New Roman" w:cs="Times New Roman"/>
-          <w:lang w:val="en-US"/>
-        </w:rPr>
-        <w:t xml:space="preserve"> □</w:t>
-      </w:r>
-      <w:r>
-        <w:rPr>
-          <w:rFonts w:ascii="Times New Roman" w:hAnsi="Times New Roman" w:cs="Times New Roman"/>
-          <w:lang w:val="en-US"/>
-        </w:rPr>
-        <w:t xml:space="preserve">      </w:t>
-      </w:r>
-      <w:r>
-        <w:rPr>
-          <w:rFonts w:ascii="Times New Roman" w:hAnsi="Times New Roman" w:cs="Times New Roman"/>
-          <w:lang w:val="en-US"/>
-        </w:rPr>
-        <w:t>Độ 3</w:t>
-      </w:r>
-      <w:r>
-        <w:rPr>
-          <w:rFonts w:ascii="Times New Roman" w:hAnsi="Times New Roman" w:cs="Times New Roman"/>
-          <w:lang w:val="en-US"/>
-        </w:rPr>
-        <w:t xml:space="preserve"> □</w:t>
-      </w:r>
-      <w:r>
-        <w:rPr>
-          <w:rFonts w:ascii="Times New Roman" w:hAnsi="Times New Roman" w:cs="Times New Roman"/>
-          <w:lang w:val="en-US"/>
-        </w:rPr>
-        <w:t xml:space="preserve">      </w:t>
-      </w:r>
-      <w:r>
-        <w:rPr>
-          <w:rFonts w:ascii="Times New Roman" w:hAnsi="Times New Roman" w:cs="Times New Roman"/>
-          <w:lang w:val="en-US"/>
-        </w:rPr>
-        <w:t>Đơn độc</w:t>
-      </w:r>
-      <w:r>
-        <w:rPr>
-          <w:rFonts w:ascii="Times New Roman" w:hAnsi="Times New Roman" w:cs="Times New Roman"/>
-          <w:lang w:val="en-US"/>
-        </w:rPr>
-        <w:t xml:space="preserve"> □     </w:t>
-      </w:r>
-      <w:r>
-        <w:rPr>
-          <w:rFonts w:ascii="Times New Roman" w:hAnsi="Times New Roman" w:cs="Times New Roman"/>
-          <w:lang w:val="en-US"/>
-        </w:rPr>
-        <w:t>Phối hợp</w:t>
-      </w:r>
-      <w:r>
-        <w:rPr>
-          <w:rFonts w:ascii="Times New Roman" w:hAnsi="Times New Roman" w:cs="Times New Roman"/>
-          <w:lang w:val="en-US"/>
-        </w:rPr>
-        <w:t xml:space="preserve"> □</w:t>
-      </w:r>
-    </w:p>
-    <w:p>
-      <w:pPr>
-        <w:tabs>
-          <w:tab w:val="left" w:leader="dot" w:pos="4410"/>
-          <w:tab w:val="left" w:leader="dot" w:pos="6300"/>
-        </w:tabs>
-        <w:jc w:val="both"/>
-        <w:rPr>
-          <w:rFonts w:ascii="Times New Roman" w:hAnsi="Times New Roman" w:cs="Times New Roman"/>
-          <w:lang w:val="en-US"/>
-        </w:rPr>
-      </w:pPr>
-      <w:r>
-        <w:rPr>
-          <w:rFonts w:ascii="Times New Roman" w:hAnsi="Times New Roman" w:cs="Times New Roman"/>
-          <w:lang w:val="en-US"/>
-        </w:rPr>
-        <w:t>b. Dạng tổn thương: Nốt</w:t>
-      </w:r>
-      <w:r>
-        <w:rPr>
-          <w:rFonts w:ascii="Times New Roman" w:hAnsi="Times New Roman" w:cs="Times New Roman"/>
-          <w:lang w:val="en-US"/>
-        </w:rPr>
-        <w:t xml:space="preserve"> □    </w:t>
-      </w:r>
-      <w:r>
-        <w:rPr>
-          <w:rFonts w:ascii="Times New Roman" w:hAnsi="Times New Roman" w:cs="Times New Roman"/>
-          <w:lang w:val="en-US"/>
-        </w:rPr>
-        <w:t xml:space="preserve"> Thâm nhiễm</w:t>
-      </w:r>
-      <w:r>
-        <w:rPr>
-          <w:rFonts w:ascii="Times New Roman" w:hAnsi="Times New Roman" w:cs="Times New Roman"/>
-          <w:lang w:val="en-US"/>
-        </w:rPr>
-        <w:t xml:space="preserve"> □    </w:t>
-      </w:r>
-      <w:r>
-        <w:rPr>
-          <w:rFonts w:ascii="Times New Roman" w:hAnsi="Times New Roman" w:cs="Times New Roman"/>
-          <w:lang w:val="en-US"/>
-        </w:rPr>
-        <w:t xml:space="preserve"> Hang</w:t>
-      </w:r>
-      <w:r>
-        <w:rPr>
-          <w:rFonts w:ascii="Times New Roman" w:hAnsi="Times New Roman" w:cs="Times New Roman"/>
-          <w:lang w:val="en-US"/>
-        </w:rPr>
-        <w:t xml:space="preserve"> □    </w:t>
-      </w:r>
-      <w:r>
-        <w:rPr>
-          <w:rFonts w:ascii="Times New Roman" w:hAnsi="Times New Roman" w:cs="Times New Roman"/>
-          <w:lang w:val="en-US"/>
-        </w:rPr>
-        <w:t xml:space="preserve"> Xơ</w:t>
+        <w:t xml:space="preserve">     Vô hóa</w:t>
       </w:r>
       <w:r>
         <w:rPr>
@@ -3520,7 +3560,14 @@
           <w:rFonts w:ascii="Times New Roman" w:hAnsi="Times New Roman" w:cs="Times New Roman"/>
           <w:lang w:val="en-US"/>
         </w:rPr>
-        <w:t>6. Công thức máu</w:t>
+        <w:t>5</w:t>
+      </w:r>
+      <w:r>
+        <w:rPr>
+          <w:rFonts w:ascii="Times New Roman" w:hAnsi="Times New Roman" w:cs="Times New Roman"/>
+          <w:lang w:val="en-US"/>
+        </w:rPr>
+        <w:t>. Công thức máu</w:t>
       </w:r>
     </w:p>
     <w:tbl>
@@ -3688,7 +3735,14 @@
                 <w:rFonts w:ascii="Times New Roman" w:hAnsi="Times New Roman" w:cs="Times New Roman"/>
                 <w:lang w:val="en-US"/>
               </w:rPr>
-              <w:t>………</w:t>
+              <w:t>……</w:t>
+            </w:r>
+            <w:r>
+              <w:rPr>
+                <w:rFonts w:ascii="Times New Roman" w:hAnsi="Times New Roman" w:cs="Times New Roman"/>
+                <w:lang w:val="en-US"/>
+              </w:rPr>
+              <w:t>(%)</w:t>
             </w:r>
           </w:p>
         </w:tc>
@@ -3722,7 +3776,14 @@
                 <w:rFonts w:ascii="Times New Roman" w:hAnsi="Times New Roman" w:cs="Times New Roman"/>
                 <w:lang w:val="en-US"/>
               </w:rPr>
-              <w:t>………</w:t>
+              <w:t>…</w:t>
+            </w:r>
+            <w:r>
+              <w:rPr>
+                <w:rFonts w:ascii="Times New Roman" w:hAnsi="Times New Roman" w:cs="Times New Roman"/>
+                <w:lang w:val="en-US"/>
+              </w:rPr>
+              <w:t>…fl</w:t>
             </w:r>
           </w:p>
         </w:tc>
@@ -3754,7 +3815,14 @@
                 <w:rFonts w:ascii="Times New Roman" w:hAnsi="Times New Roman" w:cs="Times New Roman"/>
                 <w:lang w:val="en-US"/>
               </w:rPr>
-              <w:t>………</w:t>
+              <w:t>……</w:t>
+            </w:r>
+            <w:r>
+              <w:rPr>
+                <w:rFonts w:ascii="Times New Roman" w:hAnsi="Times New Roman" w:cs="Times New Roman"/>
+                <w:lang w:val="en-US"/>
+              </w:rPr>
+              <w:t>pg</w:t>
             </w:r>
           </w:p>
         </w:tc>
@@ -3786,7 +3854,14 @@
                 <w:rFonts w:ascii="Times New Roman" w:hAnsi="Times New Roman" w:cs="Times New Roman"/>
                 <w:lang w:val="en-US"/>
               </w:rPr>
-              <w:t>………</w:t>
+              <w:t>……</w:t>
+            </w:r>
+            <w:r>
+              <w:rPr>
+                <w:rFonts w:ascii="Times New Roman" w:hAnsi="Times New Roman" w:cs="Times New Roman"/>
+                <w:lang w:val="en-US"/>
+              </w:rPr>
+              <w:t>g/L</w:t>
             </w:r>
           </w:p>
         </w:tc>
@@ -3838,7 +3913,14 @@
                 <w:rFonts w:ascii="Times New Roman" w:hAnsi="Times New Roman" w:cs="Times New Roman"/>
                 <w:lang w:val="en-US"/>
               </w:rPr>
-              <w:t>………G/l</w:t>
+              <w:t>………G/</w:t>
+            </w:r>
+            <w:r>
+              <w:rPr>
+                <w:rFonts w:ascii="Times New Roman" w:hAnsi="Times New Roman" w:cs="Times New Roman"/>
+                <w:lang w:val="en-US"/>
+              </w:rPr>
+              <w:t>L</w:t>
             </w:r>
           </w:p>
         </w:tc>
@@ -3943,7 +4025,14 @@
           <w:rFonts w:ascii="Times New Roman" w:hAnsi="Times New Roman" w:cs="Times New Roman"/>
           <w:lang w:val="en-US"/>
         </w:rPr>
-        <w:t>7. Sinh hóa máu:</w:t>
+        <w:t>6</w:t>
+      </w:r>
+      <w:r>
+        <w:rPr>
+          <w:rFonts w:ascii="Times New Roman" w:hAnsi="Times New Roman" w:cs="Times New Roman"/>
+          <w:lang w:val="en-US"/>
+        </w:rPr>
+        <w:t>. Sinh hóa máu:</w:t>
       </w:r>
     </w:p>
     <w:tbl>
@@ -4313,7 +4402,14 @@
           <w:rFonts w:ascii="Times New Roman" w:hAnsi="Times New Roman" w:cs="Times New Roman"/>
           <w:lang w:val="en-US"/>
         </w:rPr>
-        <w:t>8. HBsAg: Âm tính</w:t>
+        <w:t>7</w:t>
+      </w:r>
+      <w:r>
+        <w:rPr>
+          <w:rFonts w:ascii="Times New Roman" w:hAnsi="Times New Roman" w:cs="Times New Roman"/>
+          <w:lang w:val="en-US"/>
+        </w:rPr>
+        <w:t>. HBsAg: Âm tính</w:t>
       </w:r>
       <w:r>
         <w:rPr>

</xml_diff>